<commit_message>
Added link to my web portfolio.
</commit_message>
<xml_diff>
--- a/assets/Girish Tibatina.docx
+++ b/assets/Girish Tibatina.docx
@@ -49,7 +49,7 @@
                 <wp:inline distT="0" distB="0" distL="0" distR="0">
                   <wp:extent cx="1605915" cy="1606550"/>
                   <wp:effectExtent l="0" t="0" r="0" b="0"/>
-                  <wp:docPr id="362" name="Picture 10"/>
+                  <wp:docPr id="363" name="Picture 10"/>
                   <wp:cNvGraphicFramePr>
                     <a:graphicFrameLocks xmlns:a="http://schemas.openxmlformats.org/drawingml/2006/main"/>
                   </wp:cNvGraphicFramePr>
@@ -57,11 +57,11 @@
                     <a:graphicData uri="http://schemas.openxmlformats.org/drawingml/2006/picture">
                       <pic:pic xmlns:pic="http://schemas.openxmlformats.org/drawingml/2006/picture">
                         <pic:nvPicPr>
-                          <pic:cNvPr id="360" name="Picture 10"/>
+                          <pic:cNvPr id="362" name="Picture 10"/>
                           <pic:cNvPicPr/>
                         </pic:nvPicPr>
                         <pic:blipFill>
-                          <a:blip r:embed="rId84"/>
+                          <a:blip r:embed="rId87"/>
                           <a:srcRect/>
                           <a:stretch>
                             <a:fillRect/>
@@ -864,6 +864,48 @@
           </w:p>
           <w:p>
             <w:pPr>
+              <w:pStyle w:val="Subtitle2"/>
+              <w:ind w:firstLine="6805"/>
+              <w:jc w:val="left"/>
+              <w:rPr/>
+            </w:pPr>
+            <w:r>
+              <w:t>P portfolio:</w:t>
+            </w:r>
+            <w:r>
+              <w:rPr>
+                <w:rStyle w:val="Hyperlink"/>
+                <w:lang w:val="en-ZA"/>
+              </w:rPr>
+              <w:fldChar w:fldCharType="begin"/>
+            </w:r>
+            <w:r>
+              <w:rPr>
+                <w:rStyle w:val="Hyperlink"/>
+                <w:lang w:val="en-ZA"/>
+              </w:rPr>
+              <w:instrText xml:space="preserve">HYPERLINK "https://girish-tibatina-portfolio.netlify.app/"</w:instrText>
+            </w:r>
+            <w:r>
+              <w:rPr>
+                <w:rStyle w:val="Hyperlink"/>
+                <w:lang w:val="en-ZA"/>
+              </w:rPr>
+              <w:fldChar w:fldCharType="separate"/>
+            </w:r>
+            <w:r>
+              <w:rPr>
+                <w:rStyle w:val="Hyperlink"/>
+                <w:lang w:val="en-ZA"/>
+              </w:rPr>
+              <w:t>https://girish-tibatina-portfolio.netlify.app/</w:t>
+            </w:r>
+            <w:r>
+              <w:fldChar w:fldCharType="end"/>
+            </w:r>
+          </w:p>
+          <w:p>
+            <w:pPr>
               <w:pStyle w:val="Heading1"/>
               <w:ind w:left="314"/>
               <w:rPr/>
@@ -1735,8 +1777,8 @@
       </w:pPr>
     </w:p>
     <w:sectPr>
-      <w:headerReference w:type="default" r:id="rId85"/>
-      <w:footerReference w:type="default" r:id="rId86"/>
+      <w:headerReference w:type="default" r:id="rId88"/>
+      <w:footerReference w:type="default" r:id="rId89"/>
       <w:pgSz w:w="12240" w:h="15840"/>
       <w:pgMar w:top="1440" w:right="1080" w:bottom="1440" w:left="1080" w:header="720" w:footer="720" w:gutter="0"/>
       <w:cols w:space="720"/>

</xml_diff>